<commit_message>
Unstable Audio, but David Goodenough for now
</commit_message>
<xml_diff>
--- a/Game Dev Stuff/Pokemon Beep CODEX.docx
+++ b/Game Dev Stuff/Pokemon Beep CODEX.docx
@@ -4,8 +4,13 @@
   <w:body>
     <w:p>
       <w:r>
-        <w:t>Pokemon Beep</w:t>
-      </w:r>
+        <w:t xml:space="preserve">Pokemon </w:t>
+      </w:r>
+      <w:proofErr w:type="spellStart"/>
+      <w:r>
+        <w:t>Beep</w:t>
+      </w:r>
+      <w:proofErr w:type="spellEnd"/>
     </w:p>
     <w:p>
       <w:r>
@@ -64,7 +69,7 @@
           <w:r>
             <w:fldChar w:fldCharType="separate"/>
           </w:r>
-          <w:hyperlink w:anchor="_Toc47970036" w:history="1">
+          <w:hyperlink w:anchor="_Toc51399701" w:history="1">
             <w:r>
               <w:rPr>
                 <w:rStyle w:val="Hyperlink"/>
@@ -92,7 +97,7 @@
                 <w:noProof/>
                 <w:webHidden/>
               </w:rPr>
-              <w:instrText xml:space="preserve"> PAGEREF _Toc47970036 \h </w:instrText>
+              <w:instrText xml:space="preserve"> PAGEREF _Toc51399701 \h </w:instrText>
             </w:r>
             <w:r>
               <w:rPr>
@@ -135,7 +140,7 @@
               <w:lang w:eastAsia="fr-CA"/>
             </w:rPr>
           </w:pPr>
-          <w:hyperlink w:anchor="_Toc47970037" w:history="1">
+          <w:hyperlink w:anchor="_Toc51399702" w:history="1">
             <w:r>
               <w:rPr>
                 <w:rStyle w:val="Hyperlink"/>
@@ -163,7 +168,7 @@
                 <w:noProof/>
                 <w:webHidden/>
               </w:rPr>
-              <w:instrText xml:space="preserve"> PAGEREF _Toc47970037 \h </w:instrText>
+              <w:instrText xml:space="preserve"> PAGEREF _Toc51399702 \h </w:instrText>
             </w:r>
             <w:r>
               <w:rPr>
@@ -183,7 +188,7 @@
                 <w:noProof/>
                 <w:webHidden/>
               </w:rPr>
-              <w:t>3</w:t>
+              <w:t>4</w:t>
             </w:r>
             <w:r>
               <w:rPr>
@@ -206,7 +211,7 @@
               <w:lang w:eastAsia="fr-CA"/>
             </w:rPr>
           </w:pPr>
-          <w:hyperlink w:anchor="_Toc47970038" w:history="1">
+          <w:hyperlink w:anchor="_Toc51399703" w:history="1">
             <w:r>
               <w:rPr>
                 <w:rStyle w:val="Hyperlink"/>
@@ -234,7 +239,7 @@
                 <w:noProof/>
                 <w:webHidden/>
               </w:rPr>
-              <w:instrText xml:space="preserve"> PAGEREF _Toc47970038 \h </w:instrText>
+              <w:instrText xml:space="preserve"> PAGEREF _Toc51399703 \h </w:instrText>
             </w:r>
             <w:r>
               <w:rPr>
@@ -254,7 +259,7 @@
                 <w:noProof/>
                 <w:webHidden/>
               </w:rPr>
-              <w:t>4</w:t>
+              <w:t>5</w:t>
             </w:r>
             <w:r>
               <w:rPr>
@@ -277,7 +282,7 @@
               <w:lang w:eastAsia="fr-CA"/>
             </w:rPr>
           </w:pPr>
-          <w:hyperlink w:anchor="_Toc47970039" w:history="1">
+          <w:hyperlink w:anchor="_Toc51399704" w:history="1">
             <w:r>
               <w:rPr>
                 <w:rStyle w:val="Hyperlink"/>
@@ -305,7 +310,7 @@
                 <w:noProof/>
                 <w:webHidden/>
               </w:rPr>
-              <w:instrText xml:space="preserve"> PAGEREF _Toc47970039 \h </w:instrText>
+              <w:instrText xml:space="preserve"> PAGEREF _Toc51399704 \h </w:instrText>
             </w:r>
             <w:r>
               <w:rPr>
@@ -325,7 +330,7 @@
                 <w:noProof/>
                 <w:webHidden/>
               </w:rPr>
-              <w:t>5</w:t>
+              <w:t>6</w:t>
             </w:r>
             <w:r>
               <w:rPr>
@@ -348,7 +353,7 @@
               <w:lang w:eastAsia="fr-CA"/>
             </w:rPr>
           </w:pPr>
-          <w:hyperlink w:anchor="_Toc47970040" w:history="1">
+          <w:hyperlink w:anchor="_Toc51399705" w:history="1">
             <w:r>
               <w:rPr>
                 <w:rStyle w:val="Hyperlink"/>
@@ -376,7 +381,7 @@
                 <w:noProof/>
                 <w:webHidden/>
               </w:rPr>
-              <w:instrText xml:space="preserve"> PAGEREF _Toc47970040 \h </w:instrText>
+              <w:instrText xml:space="preserve"> PAGEREF _Toc51399705 \h </w:instrText>
             </w:r>
             <w:r>
               <w:rPr>
@@ -396,7 +401,7 @@
                 <w:noProof/>
                 <w:webHidden/>
               </w:rPr>
-              <w:t>6</w:t>
+              <w:t>7</w:t>
             </w:r>
             <w:r>
               <w:rPr>
@@ -419,7 +424,7 @@
               <w:lang w:eastAsia="fr-CA"/>
             </w:rPr>
           </w:pPr>
-          <w:hyperlink w:anchor="_Toc47970041" w:history="1">
+          <w:hyperlink w:anchor="_Toc51399706" w:history="1">
             <w:r>
               <w:rPr>
                 <w:rStyle w:val="Hyperlink"/>
@@ -447,7 +452,7 @@
                 <w:noProof/>
                 <w:webHidden/>
               </w:rPr>
-              <w:instrText xml:space="preserve"> PAGEREF _Toc47970041 \h </w:instrText>
+              <w:instrText xml:space="preserve"> PAGEREF _Toc51399706 \h </w:instrText>
             </w:r>
             <w:r>
               <w:rPr>
@@ -467,7 +472,7 @@
                 <w:noProof/>
                 <w:webHidden/>
               </w:rPr>
-              <w:t>7</w:t>
+              <w:t>8</w:t>
             </w:r>
             <w:r>
               <w:rPr>
@@ -490,7 +495,7 @@
               <w:lang w:eastAsia="fr-CA"/>
             </w:rPr>
           </w:pPr>
-          <w:hyperlink w:anchor="_Toc47970042" w:history="1">
+          <w:hyperlink w:anchor="_Toc51399707" w:history="1">
             <w:r>
               <w:rPr>
                 <w:rStyle w:val="Hyperlink"/>
@@ -518,7 +523,7 @@
                 <w:noProof/>
                 <w:webHidden/>
               </w:rPr>
-              <w:instrText xml:space="preserve"> PAGEREF _Toc47970042 \h </w:instrText>
+              <w:instrText xml:space="preserve"> PAGEREF _Toc51399707 \h </w:instrText>
             </w:r>
             <w:r>
               <w:rPr>
@@ -538,7 +543,7 @@
                 <w:noProof/>
                 <w:webHidden/>
               </w:rPr>
-              <w:t>8</w:t>
+              <w:t>9</w:t>
             </w:r>
             <w:r>
               <w:rPr>
@@ -561,7 +566,7 @@
               <w:lang w:eastAsia="fr-CA"/>
             </w:rPr>
           </w:pPr>
-          <w:hyperlink w:anchor="_Toc47970043" w:history="1">
+          <w:hyperlink w:anchor="_Toc51399708" w:history="1">
             <w:r>
               <w:rPr>
                 <w:rStyle w:val="Hyperlink"/>
@@ -589,7 +594,7 @@
                 <w:noProof/>
                 <w:webHidden/>
               </w:rPr>
-              <w:instrText xml:space="preserve"> PAGEREF _Toc47970043 \h </w:instrText>
+              <w:instrText xml:space="preserve"> PAGEREF _Toc51399708 \h </w:instrText>
             </w:r>
             <w:r>
               <w:rPr>
@@ -609,7 +614,7 @@
                 <w:noProof/>
                 <w:webHidden/>
               </w:rPr>
-              <w:t>9</w:t>
+              <w:t>10</w:t>
             </w:r>
             <w:r>
               <w:rPr>
@@ -632,7 +637,7 @@
               <w:lang w:eastAsia="fr-CA"/>
             </w:rPr>
           </w:pPr>
-          <w:hyperlink w:anchor="_Toc47970044" w:history="1">
+          <w:hyperlink w:anchor="_Toc51399709" w:history="1">
             <w:r>
               <w:rPr>
                 <w:rStyle w:val="Hyperlink"/>
@@ -660,7 +665,7 @@
                 <w:noProof/>
                 <w:webHidden/>
               </w:rPr>
-              <w:instrText xml:space="preserve"> PAGEREF _Toc47970044 \h </w:instrText>
+              <w:instrText xml:space="preserve"> PAGEREF _Toc51399709 \h </w:instrText>
             </w:r>
             <w:r>
               <w:rPr>
@@ -680,7 +685,77 @@
                 <w:noProof/>
                 <w:webHidden/>
               </w:rPr>
-              <w:t>10</w:t>
+              <w:t>11</w:t>
+            </w:r>
+            <w:r>
+              <w:rPr>
+                <w:noProof/>
+                <w:webHidden/>
+              </w:rPr>
+              <w:fldChar w:fldCharType="end"/>
+            </w:r>
+          </w:hyperlink>
+        </w:p>
+        <w:p>
+          <w:pPr>
+            <w:pStyle w:val="TOC1"/>
+            <w:tabs>
+              <w:tab w:val="right" w:leader="dot" w:pos="9396"/>
+            </w:tabs>
+            <w:rPr>
+              <w:rFonts w:eastAsiaTheme="minorEastAsia"/>
+              <w:noProof/>
+              <w:lang w:eastAsia="fr-CA"/>
+            </w:rPr>
+          </w:pPr>
+          <w:hyperlink w:anchor="_Toc51399710" w:history="1">
+            <w:r>
+              <w:rPr>
+                <w:rStyle w:val="Hyperlink"/>
+                <w:noProof/>
+              </w:rPr>
+              <w:t>Cities</w:t>
+            </w:r>
+            <w:r>
+              <w:rPr>
+                <w:noProof/>
+                <w:webHidden/>
+              </w:rPr>
+              <w:tab/>
+            </w:r>
+            <w:r>
+              <w:rPr>
+                <w:noProof/>
+                <w:webHidden/>
+              </w:rPr>
+              <w:fldChar w:fldCharType="begin"/>
+            </w:r>
+            <w:r>
+              <w:rPr>
+                <w:noProof/>
+                <w:webHidden/>
+              </w:rPr>
+              <w:instrText xml:space="preserve"> PAGEREF _Toc51399710 \h </w:instrText>
+            </w:r>
+            <w:r>
+              <w:rPr>
+                <w:noProof/>
+                <w:webHidden/>
+              </w:rPr>
+            </w:r>
+            <w:r>
+              <w:rPr>
+                <w:noProof/>
+                <w:webHidden/>
+              </w:rPr>
+              <w:fldChar w:fldCharType="separate"/>
+            </w:r>
+            <w:r>
+              <w:rPr>
+                <w:noProof/>
+                <w:webHidden/>
+              </w:rPr>
+              <w:t>12</w:t>
             </w:r>
             <w:r>
               <w:rPr>
@@ -719,7 +794,7 @@
           <w:lang w:val="en-CA"/>
         </w:rPr>
       </w:pPr>
-      <w:bookmarkStart w:id="0" w:name="_Toc47970036"/>
+      <w:bookmarkStart w:id="0" w:name="_Toc51399701"/>
       <w:r>
         <w:rPr>
           <w:u w:val="single"/>
@@ -763,7 +838,7 @@
           <w:lang w:val="en-CA"/>
         </w:rPr>
       </w:pPr>
-      <w:bookmarkStart w:id="1" w:name="_Toc47970037"/>
+      <w:bookmarkStart w:id="1" w:name="_Toc51399702"/>
       <w:r>
         <w:rPr>
           <w:noProof/>
@@ -967,13 +1042,7 @@
         <w:rPr>
           <w:lang w:val="en-CA"/>
         </w:rPr>
-        <w:t>corrupted</w:t>
-      </w:r>
-      <w:r>
-        <w:rPr>
-          <w:lang w:val="en-CA"/>
-        </w:rPr>
-        <w:t xml:space="preserve"> </w:t>
+        <w:t xml:space="preserve">corrupted </w:t>
       </w:r>
       <w:r>
         <w:rPr>
@@ -1161,7 +1230,7 @@
           <w:lang w:val="en-CA"/>
         </w:rPr>
       </w:pPr>
-      <w:bookmarkStart w:id="2" w:name="_Toc47970038"/>
+      <w:bookmarkStart w:id="2" w:name="_Toc51399703"/>
       <w:r>
         <w:rPr>
           <w:noProof/>
@@ -1371,7 +1440,7 @@
           <w:lang w:val="en-CA"/>
         </w:rPr>
       </w:pPr>
-      <w:bookmarkStart w:id="3" w:name="_Toc47970039"/>
+      <w:bookmarkStart w:id="3" w:name="_Toc51399704"/>
       <w:r>
         <w:rPr>
           <w:lang w:val="en-CA"/>
@@ -1407,7 +1476,7 @@
           <w:lang w:val="en-CA"/>
         </w:rPr>
       </w:pPr>
-      <w:bookmarkStart w:id="4" w:name="_Toc47970040"/>
+      <w:bookmarkStart w:id="4" w:name="_Toc51399705"/>
       <w:r>
         <w:rPr>
           <w:noProof/>
@@ -1623,7 +1692,7 @@
           <w:lang w:val="en-CA"/>
         </w:rPr>
       </w:pPr>
-      <w:bookmarkStart w:id="5" w:name="_Toc47970041"/>
+      <w:bookmarkStart w:id="5" w:name="_Toc51399706"/>
       <w:r>
         <w:rPr>
           <w:lang w:val="en-CA"/>
@@ -1659,7 +1728,7 @@
           <w:lang w:val="en-CA"/>
         </w:rPr>
       </w:pPr>
-      <w:bookmarkStart w:id="6" w:name="_Toc47970042"/>
+      <w:bookmarkStart w:id="6" w:name="_Toc51399707"/>
       <w:r>
         <w:rPr>
           <w:lang w:val="en-CA"/>
@@ -1695,7 +1764,7 @@
           <w:lang w:val="en-CA"/>
         </w:rPr>
       </w:pPr>
-      <w:bookmarkStart w:id="7" w:name="_Toc47970043"/>
+      <w:bookmarkStart w:id="7" w:name="_Toc51399708"/>
       <w:r>
         <w:rPr>
           <w:lang w:val="en-CA"/>
@@ -1731,7 +1800,7 @@
           <w:lang w:val="en-CA"/>
         </w:rPr>
       </w:pPr>
-      <w:bookmarkStart w:id="8" w:name="_Toc47970044"/>
+      <w:bookmarkStart w:id="8" w:name="_Toc51399709"/>
       <w:r>
         <w:rPr>
           <w:lang w:val="en-CA"/>
@@ -1755,10 +1824,153 @@
     </w:p>
     <w:p>
       <w:pPr>
-        <w:rPr>
-          <w:lang w:val="en-CA"/>
-        </w:rPr>
-      </w:pPr>
+        <w:pStyle w:val="Heading1"/>
+        <w:rPr>
+          <w:u w:val="single"/>
+        </w:rPr>
+      </w:pPr>
+      <w:bookmarkStart w:id="9" w:name="_Toc51399710"/>
+      <w:r>
+        <w:rPr>
+          <w:u w:val="single"/>
+        </w:rPr>
+        <w:lastRenderedPageBreak/>
+        <w:t>Cities</w:t>
+      </w:r>
+      <w:bookmarkEnd w:id="9"/>
+    </w:p>
+    <w:p>
+      <w:r>
+        <w:br w:type="page"/>
+      </w:r>
+    </w:p>
+    <w:p>
+      <w:pPr>
+        <w:pStyle w:val="Heading2"/>
+        <w:rPr>
+          <w:lang w:val="en"/>
+        </w:rPr>
+      </w:pPr>
+      <w:r>
+        <w:rPr>
+          <w:lang w:val="en"/>
+        </w:rPr>
+        <w:lastRenderedPageBreak/>
+        <w:t>Plankalkül</w:t>
+      </w:r>
+      <w:r>
+        <w:rPr>
+          <w:lang w:val="en"/>
+        </w:rPr>
+        <w:t xml:space="preserve"> Town</w:t>
+      </w:r>
+    </w:p>
+    <w:p>
+      <w:pPr>
+        <w:rPr>
+          <w:lang w:val="en"/>
+        </w:rPr>
+      </w:pPr>
+    </w:p>
+    <w:p>
+      <w:pPr>
+        <w:rPr>
+          <w:lang w:val="en"/>
+        </w:rPr>
+      </w:pPr>
+      <w:r>
+        <w:rPr>
+          <w:lang w:val="en"/>
+        </w:rPr>
+        <w:t xml:space="preserve">Description: </w:t>
+      </w:r>
+      <w:r>
+        <w:rPr>
+          <w:lang w:val="en"/>
+        </w:rPr>
+        <w:t>Plankalkül</w:t>
+      </w:r>
+      <w:r>
+        <w:rPr>
+          <w:lang w:val="en"/>
+        </w:rPr>
+        <w:t xml:space="preserve"> Town is a small undeveloped German town stuck in 1950. Peoples here are very</w:t>
+      </w:r>
+      <w:r>
+        <w:rPr>
+          <w:lang w:val="en"/>
+        </w:rPr>
+        <w:t xml:space="preserve"> traditional, and the town is VERY BORING. You character want to get out of this town at all cost!</w:t>
+      </w:r>
+    </w:p>
+    <w:p>
+      <w:pPr>
+        <w:rPr>
+          <w:lang w:val="en"/>
+        </w:rPr>
+      </w:pPr>
+      <w:r>
+        <w:rPr>
+          <w:lang w:val="en"/>
+        </w:rPr>
+        <w:t xml:space="preserve">Story: </w:t>
+      </w:r>
+    </w:p>
+    <w:p>
+      <w:pPr>
+        <w:rPr>
+          <w:lang w:val="en"/>
+        </w:rPr>
+      </w:pPr>
+      <w:r>
+        <w:rPr>
+          <w:lang w:val="en"/>
+        </w:rPr>
+        <w:t>Inspiration: Plankalk</w:t>
+      </w:r>
+      <w:r>
+        <w:rPr>
+          <w:lang w:val="en"/>
+        </w:rPr>
+        <w:t>ü</w:t>
+      </w:r>
+      <w:r>
+        <w:rPr>
+          <w:lang w:val="en"/>
+        </w:rPr>
+        <w:t>l is the first high-level programming language.</w:t>
+      </w:r>
+    </w:p>
+    <w:p>
+      <w:pPr>
+        <w:rPr>
+          <w:lang w:val="en"/>
+        </w:rPr>
+      </w:pPr>
+      <w:r>
+        <w:rPr>
+          <w:lang w:val="en"/>
+        </w:rPr>
+        <w:t>Characteristics:</w:t>
+      </w:r>
+    </w:p>
+    <w:p>
+      <w:pPr>
+        <w:pStyle w:val="ListParagraph"/>
+        <w:numPr>
+          <w:ilvl w:val="0"/>
+          <w:numId w:val="3"/>
+        </w:numPr>
+        <w:rPr>
+          <w:lang w:val="en"/>
+        </w:rPr>
+      </w:pPr>
+      <w:r>
+        <w:rPr>
+          <w:lang w:val="en"/>
+        </w:rPr>
+        <w:t>4 houses</w:t>
+      </w:r>
     </w:p>
     <w:sectPr>
       <w:footerReference w:type="default" r:id="rId12"/>
@@ -2148,9 +2360,9 @@
     </w:lvl>
   </w:abstractNum>
   <w:abstractNum w:abstractNumId="1" w15:restartNumberingAfterBreak="0">
-    <w:nsid w:val="4C0A6878"/>
+    <w:nsid w:val="43670519"/>
     <w:multiLevelType w:val="hybridMultilevel"/>
-    <w:tmpl w:val="032280CA"/>
+    <w:tmpl w:val="5C4C4C96"/>
     <w:lvl w:ilvl="0" w:tplc="0C0C0001">
       <w:start w:val="1"/>
       <w:numFmt w:val="bullet"/>
@@ -2260,10 +2472,126 @@
       </w:rPr>
     </w:lvl>
   </w:abstractNum>
+  <w:abstractNum w:abstractNumId="2" w15:restartNumberingAfterBreak="0">
+    <w:nsid w:val="4C0A6878"/>
+    <w:multiLevelType w:val="hybridMultilevel"/>
+    <w:tmpl w:val="032280CA"/>
+    <w:lvl w:ilvl="0" w:tplc="0C0C0001">
+      <w:start w:val="1"/>
+      <w:numFmt w:val="bullet"/>
+      <w:lvlText w:val=""/>
+      <w:lvlJc w:val="left"/>
+      <w:pPr>
+        <w:ind w:left="720" w:hanging="360"/>
+      </w:pPr>
+      <w:rPr>
+        <w:rFonts w:ascii="Symbol" w:hAnsi="Symbol" w:hint="default"/>
+      </w:rPr>
+    </w:lvl>
+    <w:lvl w:ilvl="1" w:tplc="0C0C0003" w:tentative="1">
+      <w:start w:val="1"/>
+      <w:numFmt w:val="bullet"/>
+      <w:lvlText w:val="o"/>
+      <w:lvlJc w:val="left"/>
+      <w:pPr>
+        <w:ind w:left="1440" w:hanging="360"/>
+      </w:pPr>
+      <w:rPr>
+        <w:rFonts w:ascii="Courier New" w:hAnsi="Courier New" w:cs="Courier New" w:hint="default"/>
+      </w:rPr>
+    </w:lvl>
+    <w:lvl w:ilvl="2" w:tplc="0C0C0005" w:tentative="1">
+      <w:start w:val="1"/>
+      <w:numFmt w:val="bullet"/>
+      <w:lvlText w:val=""/>
+      <w:lvlJc w:val="left"/>
+      <w:pPr>
+        <w:ind w:left="2160" w:hanging="360"/>
+      </w:pPr>
+      <w:rPr>
+        <w:rFonts w:ascii="Wingdings" w:hAnsi="Wingdings" w:hint="default"/>
+      </w:rPr>
+    </w:lvl>
+    <w:lvl w:ilvl="3" w:tplc="0C0C0001" w:tentative="1">
+      <w:start w:val="1"/>
+      <w:numFmt w:val="bullet"/>
+      <w:lvlText w:val=""/>
+      <w:lvlJc w:val="left"/>
+      <w:pPr>
+        <w:ind w:left="2880" w:hanging="360"/>
+      </w:pPr>
+      <w:rPr>
+        <w:rFonts w:ascii="Symbol" w:hAnsi="Symbol" w:hint="default"/>
+      </w:rPr>
+    </w:lvl>
+    <w:lvl w:ilvl="4" w:tplc="0C0C0003" w:tentative="1">
+      <w:start w:val="1"/>
+      <w:numFmt w:val="bullet"/>
+      <w:lvlText w:val="o"/>
+      <w:lvlJc w:val="left"/>
+      <w:pPr>
+        <w:ind w:left="3600" w:hanging="360"/>
+      </w:pPr>
+      <w:rPr>
+        <w:rFonts w:ascii="Courier New" w:hAnsi="Courier New" w:cs="Courier New" w:hint="default"/>
+      </w:rPr>
+    </w:lvl>
+    <w:lvl w:ilvl="5" w:tplc="0C0C0005" w:tentative="1">
+      <w:start w:val="1"/>
+      <w:numFmt w:val="bullet"/>
+      <w:lvlText w:val=""/>
+      <w:lvlJc w:val="left"/>
+      <w:pPr>
+        <w:ind w:left="4320" w:hanging="360"/>
+      </w:pPr>
+      <w:rPr>
+        <w:rFonts w:ascii="Wingdings" w:hAnsi="Wingdings" w:hint="default"/>
+      </w:rPr>
+    </w:lvl>
+    <w:lvl w:ilvl="6" w:tplc="0C0C0001" w:tentative="1">
+      <w:start w:val="1"/>
+      <w:numFmt w:val="bullet"/>
+      <w:lvlText w:val=""/>
+      <w:lvlJc w:val="left"/>
+      <w:pPr>
+        <w:ind w:left="5040" w:hanging="360"/>
+      </w:pPr>
+      <w:rPr>
+        <w:rFonts w:ascii="Symbol" w:hAnsi="Symbol" w:hint="default"/>
+      </w:rPr>
+    </w:lvl>
+    <w:lvl w:ilvl="7" w:tplc="0C0C0003" w:tentative="1">
+      <w:start w:val="1"/>
+      <w:numFmt w:val="bullet"/>
+      <w:lvlText w:val="o"/>
+      <w:lvlJc w:val="left"/>
+      <w:pPr>
+        <w:ind w:left="5760" w:hanging="360"/>
+      </w:pPr>
+      <w:rPr>
+        <w:rFonts w:ascii="Courier New" w:hAnsi="Courier New" w:cs="Courier New" w:hint="default"/>
+      </w:rPr>
+    </w:lvl>
+    <w:lvl w:ilvl="8" w:tplc="0C0C0005" w:tentative="1">
+      <w:start w:val="1"/>
+      <w:numFmt w:val="bullet"/>
+      <w:lvlText w:val=""/>
+      <w:lvlJc w:val="left"/>
+      <w:pPr>
+        <w:ind w:left="6480" w:hanging="360"/>
+      </w:pPr>
+      <w:rPr>
+        <w:rFonts w:ascii="Wingdings" w:hAnsi="Wingdings" w:hint="default"/>
+      </w:rPr>
+    </w:lvl>
+  </w:abstractNum>
   <w:num w:numId="1">
     <w:abstractNumId w:val="0"/>
   </w:num>
   <w:num w:numId="2">
+    <w:abstractNumId w:val="2"/>
+  </w:num>
+  <w:num w:numId="3">
     <w:abstractNumId w:val="1"/>
   </w:num>
 </w:numbering>

</xml_diff>

<commit_message>
First version of Battle.cs is working ! Need to improve it a lot tho
</commit_message>
<xml_diff>
--- a/Game Dev Stuff/Pokemon Beep CODEX.docx
+++ b/Game Dev Stuff/Pokemon Beep CODEX.docx
@@ -69,7 +69,7 @@
           <w:r>
             <w:fldChar w:fldCharType="separate"/>
           </w:r>
-          <w:hyperlink w:anchor="_Toc51399701" w:history="1">
+          <w:hyperlink w:anchor="_Toc52124805" w:history="1">
             <w:r>
               <w:rPr>
                 <w:rStyle w:val="Hyperlink"/>
@@ -97,7 +97,7 @@
                 <w:noProof/>
                 <w:webHidden/>
               </w:rPr>
-              <w:instrText xml:space="preserve"> PAGEREF _Toc51399701 \h </w:instrText>
+              <w:instrText xml:space="preserve"> PAGEREF _Toc52124805 \h </w:instrText>
             </w:r>
             <w:r>
               <w:rPr>
@@ -140,7 +140,7 @@
               <w:lang w:eastAsia="fr-CA"/>
             </w:rPr>
           </w:pPr>
-          <w:hyperlink w:anchor="_Toc51399702" w:history="1">
+          <w:hyperlink w:anchor="_Toc52124806" w:history="1">
             <w:r>
               <w:rPr>
                 <w:rStyle w:val="Hyperlink"/>
@@ -168,7 +168,7 @@
                 <w:noProof/>
                 <w:webHidden/>
               </w:rPr>
-              <w:instrText xml:space="preserve"> PAGEREF _Toc51399702 \h </w:instrText>
+              <w:instrText xml:space="preserve"> PAGEREF _Toc52124806 \h </w:instrText>
             </w:r>
             <w:r>
               <w:rPr>
@@ -211,7 +211,7 @@
               <w:lang w:eastAsia="fr-CA"/>
             </w:rPr>
           </w:pPr>
-          <w:hyperlink w:anchor="_Toc51399703" w:history="1">
+          <w:hyperlink w:anchor="_Toc52124807" w:history="1">
             <w:r>
               <w:rPr>
                 <w:rStyle w:val="Hyperlink"/>
@@ -239,7 +239,7 @@
                 <w:noProof/>
                 <w:webHidden/>
               </w:rPr>
-              <w:instrText xml:space="preserve"> PAGEREF _Toc51399703 \h </w:instrText>
+              <w:instrText xml:space="preserve"> PAGEREF _Toc52124807 \h </w:instrText>
             </w:r>
             <w:r>
               <w:rPr>
@@ -282,7 +282,7 @@
               <w:lang w:eastAsia="fr-CA"/>
             </w:rPr>
           </w:pPr>
-          <w:hyperlink w:anchor="_Toc51399704" w:history="1">
+          <w:hyperlink w:anchor="_Toc52124808" w:history="1">
             <w:r>
               <w:rPr>
                 <w:rStyle w:val="Hyperlink"/>
@@ -310,7 +310,7 @@
                 <w:noProof/>
                 <w:webHidden/>
               </w:rPr>
-              <w:instrText xml:space="preserve"> PAGEREF _Toc51399704 \h </w:instrText>
+              <w:instrText xml:space="preserve"> PAGEREF _Toc52124808 \h </w:instrText>
             </w:r>
             <w:r>
               <w:rPr>
@@ -353,7 +353,7 @@
               <w:lang w:eastAsia="fr-CA"/>
             </w:rPr>
           </w:pPr>
-          <w:hyperlink w:anchor="_Toc51399705" w:history="1">
+          <w:hyperlink w:anchor="_Toc52124809" w:history="1">
             <w:r>
               <w:rPr>
                 <w:rStyle w:val="Hyperlink"/>
@@ -381,7 +381,7 @@
                 <w:noProof/>
                 <w:webHidden/>
               </w:rPr>
-              <w:instrText xml:space="preserve"> PAGEREF _Toc51399705 \h </w:instrText>
+              <w:instrText xml:space="preserve"> PAGEREF _Toc52124809 \h </w:instrText>
             </w:r>
             <w:r>
               <w:rPr>
@@ -424,7 +424,7 @@
               <w:lang w:eastAsia="fr-CA"/>
             </w:rPr>
           </w:pPr>
-          <w:hyperlink w:anchor="_Toc51399706" w:history="1">
+          <w:hyperlink w:anchor="_Toc52124810" w:history="1">
             <w:r>
               <w:rPr>
                 <w:rStyle w:val="Hyperlink"/>
@@ -452,7 +452,7 @@
                 <w:noProof/>
                 <w:webHidden/>
               </w:rPr>
-              <w:instrText xml:space="preserve"> PAGEREF _Toc51399706 \h </w:instrText>
+              <w:instrText xml:space="preserve"> PAGEREF _Toc52124810 \h </w:instrText>
             </w:r>
             <w:r>
               <w:rPr>
@@ -495,7 +495,7 @@
               <w:lang w:eastAsia="fr-CA"/>
             </w:rPr>
           </w:pPr>
-          <w:hyperlink w:anchor="_Toc51399707" w:history="1">
+          <w:hyperlink w:anchor="_Toc52124811" w:history="1">
             <w:r>
               <w:rPr>
                 <w:rStyle w:val="Hyperlink"/>
@@ -523,7 +523,7 @@
                 <w:noProof/>
                 <w:webHidden/>
               </w:rPr>
-              <w:instrText xml:space="preserve"> PAGEREF _Toc51399707 \h </w:instrText>
+              <w:instrText xml:space="preserve"> PAGEREF _Toc52124811 \h </w:instrText>
             </w:r>
             <w:r>
               <w:rPr>
@@ -566,7 +566,7 @@
               <w:lang w:eastAsia="fr-CA"/>
             </w:rPr>
           </w:pPr>
-          <w:hyperlink w:anchor="_Toc51399708" w:history="1">
+          <w:hyperlink w:anchor="_Toc52124812" w:history="1">
             <w:r>
               <w:rPr>
                 <w:rStyle w:val="Hyperlink"/>
@@ -594,7 +594,7 @@
                 <w:noProof/>
                 <w:webHidden/>
               </w:rPr>
-              <w:instrText xml:space="preserve"> PAGEREF _Toc51399708 \h </w:instrText>
+              <w:instrText xml:space="preserve"> PAGEREF _Toc52124812 \h </w:instrText>
             </w:r>
             <w:r>
               <w:rPr>
@@ -637,7 +637,7 @@
               <w:lang w:eastAsia="fr-CA"/>
             </w:rPr>
           </w:pPr>
-          <w:hyperlink w:anchor="_Toc51399709" w:history="1">
+          <w:hyperlink w:anchor="_Toc52124813" w:history="1">
             <w:r>
               <w:rPr>
                 <w:rStyle w:val="Hyperlink"/>
@@ -665,7 +665,7 @@
                 <w:noProof/>
                 <w:webHidden/>
               </w:rPr>
-              <w:instrText xml:space="preserve"> PAGEREF _Toc51399709 \h </w:instrText>
+              <w:instrText xml:space="preserve"> PAGEREF _Toc52124813 \h </w:instrText>
             </w:r>
             <w:r>
               <w:rPr>
@@ -708,7 +708,7 @@
               <w:lang w:eastAsia="fr-CA"/>
             </w:rPr>
           </w:pPr>
-          <w:hyperlink w:anchor="_Toc51399710" w:history="1">
+          <w:hyperlink w:anchor="_Toc52124814" w:history="1">
             <w:r>
               <w:rPr>
                 <w:rStyle w:val="Hyperlink"/>
@@ -735,7 +735,7 @@
                 <w:noProof/>
                 <w:webHidden/>
               </w:rPr>
-              <w:instrText xml:space="preserve"> PAGEREF _Toc51399710 \h </w:instrText>
+              <w:instrText xml:space="preserve"> PAGEREF _Toc52124814 \h </w:instrText>
             </w:r>
             <w:r>
               <w:rPr>
@@ -756,6 +756,219 @@
                 <w:webHidden/>
               </w:rPr>
               <w:t>12</w:t>
+            </w:r>
+            <w:r>
+              <w:rPr>
+                <w:noProof/>
+                <w:webHidden/>
+              </w:rPr>
+              <w:fldChar w:fldCharType="end"/>
+            </w:r>
+          </w:hyperlink>
+        </w:p>
+        <w:p>
+          <w:pPr>
+            <w:pStyle w:val="TOC2"/>
+            <w:tabs>
+              <w:tab w:val="right" w:leader="dot" w:pos="9396"/>
+            </w:tabs>
+            <w:rPr>
+              <w:rFonts w:eastAsiaTheme="minorEastAsia"/>
+              <w:noProof/>
+              <w:lang w:eastAsia="fr-CA"/>
+            </w:rPr>
+          </w:pPr>
+          <w:hyperlink w:anchor="_Toc52124815" w:history="1">
+            <w:r>
+              <w:rPr>
+                <w:rStyle w:val="Hyperlink"/>
+                <w:noProof/>
+                <w:lang w:val="en"/>
+              </w:rPr>
+              <w:t>Plankalkül Town</w:t>
+            </w:r>
+            <w:r>
+              <w:rPr>
+                <w:noProof/>
+                <w:webHidden/>
+              </w:rPr>
+              <w:tab/>
+            </w:r>
+            <w:r>
+              <w:rPr>
+                <w:noProof/>
+                <w:webHidden/>
+              </w:rPr>
+              <w:fldChar w:fldCharType="begin"/>
+            </w:r>
+            <w:r>
+              <w:rPr>
+                <w:noProof/>
+                <w:webHidden/>
+              </w:rPr>
+              <w:instrText xml:space="preserve"> PAGEREF _Toc52124815 \h </w:instrText>
+            </w:r>
+            <w:r>
+              <w:rPr>
+                <w:noProof/>
+                <w:webHidden/>
+              </w:rPr>
+            </w:r>
+            <w:r>
+              <w:rPr>
+                <w:noProof/>
+                <w:webHidden/>
+              </w:rPr>
+              <w:fldChar w:fldCharType="separate"/>
+            </w:r>
+            <w:r>
+              <w:rPr>
+                <w:noProof/>
+                <w:webHidden/>
+              </w:rPr>
+              <w:t>13</w:t>
+            </w:r>
+            <w:r>
+              <w:rPr>
+                <w:noProof/>
+                <w:webHidden/>
+              </w:rPr>
+              <w:fldChar w:fldCharType="end"/>
+            </w:r>
+          </w:hyperlink>
+        </w:p>
+        <w:p>
+          <w:pPr>
+            <w:pStyle w:val="TOC1"/>
+            <w:tabs>
+              <w:tab w:val="right" w:leader="dot" w:pos="9396"/>
+            </w:tabs>
+            <w:rPr>
+              <w:rFonts w:eastAsiaTheme="minorEastAsia"/>
+              <w:noProof/>
+              <w:lang w:eastAsia="fr-CA"/>
+            </w:rPr>
+          </w:pPr>
+          <w:hyperlink w:anchor="_Toc52124816" w:history="1">
+            <w:r>
+              <w:rPr>
+                <w:rStyle w:val="Hyperlink"/>
+                <w:noProof/>
+                <w:lang w:val="en"/>
+              </w:rPr>
+              <w:t>Artificial Intelligence</w:t>
+            </w:r>
+            <w:r>
+              <w:rPr>
+                <w:noProof/>
+                <w:webHidden/>
+              </w:rPr>
+              <w:tab/>
+            </w:r>
+            <w:r>
+              <w:rPr>
+                <w:noProof/>
+                <w:webHidden/>
+              </w:rPr>
+              <w:fldChar w:fldCharType="begin"/>
+            </w:r>
+            <w:r>
+              <w:rPr>
+                <w:noProof/>
+                <w:webHidden/>
+              </w:rPr>
+              <w:instrText xml:space="preserve"> PAGEREF _Toc52124816 \h </w:instrText>
+            </w:r>
+            <w:r>
+              <w:rPr>
+                <w:noProof/>
+                <w:webHidden/>
+              </w:rPr>
+            </w:r>
+            <w:r>
+              <w:rPr>
+                <w:noProof/>
+                <w:webHidden/>
+              </w:rPr>
+              <w:fldChar w:fldCharType="separate"/>
+            </w:r>
+            <w:r>
+              <w:rPr>
+                <w:noProof/>
+                <w:webHidden/>
+              </w:rPr>
+              <w:t>14</w:t>
+            </w:r>
+            <w:r>
+              <w:rPr>
+                <w:noProof/>
+                <w:webHidden/>
+              </w:rPr>
+              <w:fldChar w:fldCharType="end"/>
+            </w:r>
+          </w:hyperlink>
+        </w:p>
+        <w:p>
+          <w:pPr>
+            <w:pStyle w:val="TOC2"/>
+            <w:tabs>
+              <w:tab w:val="right" w:leader="dot" w:pos="9396"/>
+            </w:tabs>
+            <w:rPr>
+              <w:rFonts w:eastAsiaTheme="minorEastAsia"/>
+              <w:noProof/>
+              <w:lang w:eastAsia="fr-CA"/>
+            </w:rPr>
+          </w:pPr>
+          <w:hyperlink w:anchor="_Toc52124817" w:history="1">
+            <w:r>
+              <w:rPr>
+                <w:rStyle w:val="Hyperlink"/>
+                <w:noProof/>
+                <w:lang w:val="en"/>
+              </w:rPr>
+              <w:t>Wild Pokémon</w:t>
+            </w:r>
+            <w:r>
+              <w:rPr>
+                <w:noProof/>
+                <w:webHidden/>
+              </w:rPr>
+              <w:tab/>
+            </w:r>
+            <w:r>
+              <w:rPr>
+                <w:noProof/>
+                <w:webHidden/>
+              </w:rPr>
+              <w:fldChar w:fldCharType="begin"/>
+            </w:r>
+            <w:r>
+              <w:rPr>
+                <w:noProof/>
+                <w:webHidden/>
+              </w:rPr>
+              <w:instrText xml:space="preserve"> PAGEREF _Toc52124817 \h </w:instrText>
+            </w:r>
+            <w:r>
+              <w:rPr>
+                <w:noProof/>
+                <w:webHidden/>
+              </w:rPr>
+            </w:r>
+            <w:r>
+              <w:rPr>
+                <w:noProof/>
+                <w:webHidden/>
+              </w:rPr>
+              <w:fldChar w:fldCharType="separate"/>
+            </w:r>
+            <w:r>
+              <w:rPr>
+                <w:noProof/>
+                <w:webHidden/>
+              </w:rPr>
+              <w:t>15</w:t>
             </w:r>
             <w:r>
               <w:rPr>
@@ -794,7 +1007,7 @@
           <w:lang w:val="en-CA"/>
         </w:rPr>
       </w:pPr>
-      <w:bookmarkStart w:id="0" w:name="_Toc51399701"/>
+      <w:bookmarkStart w:id="0" w:name="_Toc52124805"/>
       <w:r>
         <w:rPr>
           <w:u w:val="single"/>
@@ -838,7 +1051,7 @@
           <w:lang w:val="en-CA"/>
         </w:rPr>
       </w:pPr>
-      <w:bookmarkStart w:id="1" w:name="_Toc51399702"/>
+      <w:bookmarkStart w:id="1" w:name="_Toc52124806"/>
       <w:r>
         <w:rPr>
           <w:noProof/>
@@ -1230,7 +1443,7 @@
           <w:lang w:val="en-CA"/>
         </w:rPr>
       </w:pPr>
-      <w:bookmarkStart w:id="2" w:name="_Toc51399703"/>
+      <w:bookmarkStart w:id="2" w:name="_Toc52124807"/>
       <w:r>
         <w:rPr>
           <w:noProof/>
@@ -1440,7 +1653,7 @@
           <w:lang w:val="en-CA"/>
         </w:rPr>
       </w:pPr>
-      <w:bookmarkStart w:id="3" w:name="_Toc51399704"/>
+      <w:bookmarkStart w:id="3" w:name="_Toc52124808"/>
       <w:r>
         <w:rPr>
           <w:lang w:val="en-CA"/>
@@ -1476,7 +1689,7 @@
           <w:lang w:val="en-CA"/>
         </w:rPr>
       </w:pPr>
-      <w:bookmarkStart w:id="4" w:name="_Toc51399705"/>
+      <w:bookmarkStart w:id="4" w:name="_Toc52124809"/>
       <w:r>
         <w:rPr>
           <w:noProof/>
@@ -1692,7 +1905,7 @@
           <w:lang w:val="en-CA"/>
         </w:rPr>
       </w:pPr>
-      <w:bookmarkStart w:id="5" w:name="_Toc51399706"/>
+      <w:bookmarkStart w:id="5" w:name="_Toc52124810"/>
       <w:r>
         <w:rPr>
           <w:lang w:val="en-CA"/>
@@ -1728,7 +1941,7 @@
           <w:lang w:val="en-CA"/>
         </w:rPr>
       </w:pPr>
-      <w:bookmarkStart w:id="6" w:name="_Toc51399707"/>
+      <w:bookmarkStart w:id="6" w:name="_Toc52124811"/>
       <w:r>
         <w:rPr>
           <w:lang w:val="en-CA"/>
@@ -1764,7 +1977,7 @@
           <w:lang w:val="en-CA"/>
         </w:rPr>
       </w:pPr>
-      <w:bookmarkStart w:id="7" w:name="_Toc51399708"/>
+      <w:bookmarkStart w:id="7" w:name="_Toc52124812"/>
       <w:r>
         <w:rPr>
           <w:lang w:val="en-CA"/>
@@ -1800,7 +2013,7 @@
           <w:lang w:val="en-CA"/>
         </w:rPr>
       </w:pPr>
-      <w:bookmarkStart w:id="8" w:name="_Toc51399709"/>
+      <w:bookmarkStart w:id="8" w:name="_Toc52124813"/>
       <w:r>
         <w:rPr>
           <w:lang w:val="en-CA"/>
@@ -1829,7 +2042,7 @@
           <w:u w:val="single"/>
         </w:rPr>
       </w:pPr>
-      <w:bookmarkStart w:id="9" w:name="_Toc51399710"/>
+      <w:bookmarkStart w:id="9" w:name="_Toc52124814"/>
       <w:r>
         <w:rPr>
           <w:u w:val="single"/>
@@ -1851,19 +2064,22 @@
           <w:lang w:val="en"/>
         </w:rPr>
       </w:pPr>
+      <w:bookmarkStart w:id="10" w:name="_Toc52124815"/>
       <w:r>
         <w:rPr>
           <w:lang w:val="en"/>
         </w:rPr>
         <w:lastRenderedPageBreak/>
-        <w:t>Plankalkül</w:t>
-      </w:r>
-      <w:r>
+        <w:t>Plankalkül Town</w:t>
+      </w:r>
+      <w:bookmarkEnd w:id="10"/>
+    </w:p>
+    <w:p>
+      <w:pPr>
         <w:rPr>
           <w:lang w:val="en"/>
         </w:rPr>
-        <w:t xml:space="preserve"> Town</w:t>
-      </w:r>
+      </w:pPr>
     </w:p>
     <w:p>
       <w:pPr>
@@ -1871,74 +2087,43 @@
           <w:lang w:val="en"/>
         </w:rPr>
       </w:pPr>
-    </w:p>
-    <w:p>
-      <w:pPr>
+      <w:r>
         <w:rPr>
           <w:lang w:val="en"/>
         </w:rPr>
-      </w:pPr>
+        <w:t>Description: Plankalkül Town is a small undeveloped German town stuck in 1950. Peoples here are very</w:t>
+      </w:r>
       <w:r>
         <w:rPr>
           <w:lang w:val="en"/>
         </w:rPr>
-        <w:t xml:space="preserve">Description: </w:t>
-      </w:r>
-      <w:r>
+        <w:t xml:space="preserve"> traditional, and the town is VERY BORING. You character want to get out of this town at all cost!</w:t>
+      </w:r>
+    </w:p>
+    <w:p>
+      <w:pPr>
         <w:rPr>
           <w:lang w:val="en"/>
         </w:rPr>
-        <w:t>Plankalkül</w:t>
-      </w:r>
+      </w:pPr>
       <w:r>
         <w:rPr>
           <w:lang w:val="en"/>
         </w:rPr>
-        <w:t xml:space="preserve"> Town is a small undeveloped German town stuck in 1950. Peoples here are very</w:t>
-      </w:r>
-      <w:r>
+        <w:t xml:space="preserve">Story: </w:t>
+      </w:r>
+    </w:p>
+    <w:p>
+      <w:pPr>
         <w:rPr>
           <w:lang w:val="en"/>
         </w:rPr>
-        <w:t xml:space="preserve"> traditional, and the town is VERY BORING. You character want to get out of this town at all cost!</w:t>
-      </w:r>
-    </w:p>
-    <w:p>
-      <w:pPr>
+      </w:pPr>
+      <w:r>
         <w:rPr>
           <w:lang w:val="en"/>
         </w:rPr>
-      </w:pPr>
-      <w:r>
-        <w:rPr>
-          <w:lang w:val="en"/>
-        </w:rPr>
-        <w:t xml:space="preserve">Story: </w:t>
-      </w:r>
-    </w:p>
-    <w:p>
-      <w:pPr>
-        <w:rPr>
-          <w:lang w:val="en"/>
-        </w:rPr>
-      </w:pPr>
-      <w:r>
-        <w:rPr>
-          <w:lang w:val="en"/>
-        </w:rPr>
-        <w:t>Inspiration: Plankalk</w:t>
-      </w:r>
-      <w:r>
-        <w:rPr>
-          <w:lang w:val="en"/>
-        </w:rPr>
-        <w:t>ü</w:t>
-      </w:r>
-      <w:r>
-        <w:rPr>
-          <w:lang w:val="en"/>
-        </w:rPr>
-        <w:t>l is the first high-level programming language.</w:t>
+        <w:t>Inspiration: Plankalkül is the first high-level programming language.</w:t>
       </w:r>
     </w:p>
     <w:p>
@@ -1970,6 +2155,99 @@
           <w:lang w:val="en"/>
         </w:rPr>
         <w:t>4 houses</w:t>
+      </w:r>
+    </w:p>
+    <w:p>
+      <w:pPr>
+        <w:rPr>
+          <w:lang w:val="en"/>
+        </w:rPr>
+      </w:pPr>
+      <w:r>
+        <w:rPr>
+          <w:lang w:val="en"/>
+        </w:rPr>
+        <w:br w:type="page"/>
+      </w:r>
+    </w:p>
+    <w:p>
+      <w:pPr>
+        <w:pStyle w:val="Heading1"/>
+        <w:rPr>
+          <w:u w:val="single"/>
+          <w:lang w:val="en"/>
+        </w:rPr>
+      </w:pPr>
+      <w:bookmarkStart w:id="11" w:name="_Toc52124816"/>
+      <w:r>
+        <w:rPr>
+          <w:u w:val="single"/>
+          <w:lang w:val="en"/>
+        </w:rPr>
+        <w:lastRenderedPageBreak/>
+        <w:t>Artificial Intelligence</w:t>
+      </w:r>
+      <w:bookmarkEnd w:id="11"/>
+    </w:p>
+    <w:p>
+      <w:pPr>
+        <w:rPr>
+          <w:lang w:val="en"/>
+        </w:rPr>
+      </w:pPr>
+      <w:r>
+        <w:rPr>
+          <w:lang w:val="en"/>
+        </w:rPr>
+        <w:br w:type="page"/>
+      </w:r>
+    </w:p>
+    <w:p>
+      <w:pPr>
+        <w:pStyle w:val="Heading2"/>
+        <w:rPr>
+          <w:lang w:val="en"/>
+        </w:rPr>
+      </w:pPr>
+      <w:bookmarkStart w:id="12" w:name="_Toc52124817"/>
+      <w:r>
+        <w:rPr>
+          <w:lang w:val="en"/>
+        </w:rPr>
+        <w:lastRenderedPageBreak/>
+        <w:t>Wild Pokémon</w:t>
+      </w:r>
+      <w:bookmarkEnd w:id="12"/>
+    </w:p>
+    <w:p>
+      <w:pPr>
+        <w:rPr>
+          <w:lang w:val="en"/>
+        </w:rPr>
+      </w:pPr>
+      <w:r>
+        <w:rPr>
+          <w:lang w:val="en"/>
+        </w:rPr>
+        <w:t xml:space="preserve">If the player’s Pokemon has 10 % or less, the Wild Pokemon will try to use a priority move that deal damage. If it does not have any priority move, he will try to use a damaging move. If it </w:t>
+      </w:r>
+      <w:r>
+        <w:rPr>
+          <w:lang w:val="en"/>
+        </w:rPr>
+        <w:t>does not</w:t>
+      </w:r>
+      <w:r>
+        <w:rPr>
+          <w:lang w:val="en"/>
+        </w:rPr>
+        <w:t xml:space="preserve"> have any of those, it will simply do a random between 1 and the number</w:t>
+      </w:r>
+      <w:r>
+        <w:rPr>
+          <w:lang w:val="en"/>
+        </w:rPr>
+        <w:t xml:space="preserve"> of moves it has.</w:t>
       </w:r>
     </w:p>
     <w:sectPr>

</xml_diff>

<commit_message>
Added a way to generate hitboxes with an image
</commit_message>
<xml_diff>
--- a/Game Dev Stuff/Pokemon Beep CODEX.docx
+++ b/Game Dev Stuff/Pokemon Beep CODEX.docx
@@ -2040,12 +2040,14 @@
         <w:pStyle w:val="Heading1"/>
         <w:rPr>
           <w:u w:val="single"/>
+          <w:lang w:val="en-CA"/>
         </w:rPr>
       </w:pPr>
       <w:bookmarkStart w:id="9" w:name="_Toc52124814"/>
       <w:r>
         <w:rPr>
           <w:u w:val="single"/>
+          <w:lang w:val="en-CA"/>
         </w:rPr>
         <w:lastRenderedPageBreak/>
         <w:t>Cities</w:t>
@@ -2053,7 +2055,15 @@
       <w:bookmarkEnd w:id="9"/>
     </w:p>
     <w:p>
-      <w:r>
+      <w:pPr>
+        <w:rPr>
+          <w:lang w:val="en-CA"/>
+        </w:rPr>
+      </w:pPr>
+      <w:r>
+        <w:rPr>
+          <w:lang w:val="en-CA"/>
+        </w:rPr>
         <w:br w:type="page"/>
       </w:r>
     </w:p>
@@ -2159,6 +2169,98 @@
     </w:p>
     <w:p>
       <w:pPr>
+        <w:pStyle w:val="ListParagraph"/>
+        <w:numPr>
+          <w:ilvl w:val="0"/>
+          <w:numId w:val="3"/>
+        </w:numPr>
+        <w:rPr>
+          <w:lang w:val="en"/>
+        </w:rPr>
+      </w:pPr>
+      <w:r>
+        <w:rPr>
+          <w:lang w:val="en"/>
+        </w:rPr>
+        <w:t>7 NPCS (2 inside 5 outside)</w:t>
+      </w:r>
+    </w:p>
+    <w:p>
+      <w:pPr>
+        <w:rPr>
+          <w:lang w:val="en"/>
+        </w:rPr>
+      </w:pPr>
+      <w:r>
+        <w:rPr>
+          <w:lang w:val="en"/>
+        </w:rPr>
+        <w:t>Once you get your first badge, if you talk to the fisherman, he will give you an old rod.</w:t>
+      </w:r>
+    </w:p>
+    <w:p>
+      <w:pPr>
+        <w:pStyle w:val="ListParagraph"/>
+        <w:rPr>
+          <w:lang w:val="en"/>
+        </w:rPr>
+      </w:pPr>
+      <w:r>
+        <w:rPr>
+          <w:noProof/>
+        </w:rPr>
+        <w:drawing>
+          <wp:inline distT="0" distB="0" distL="0" distR="0" wp14:anchorId="383631AA" wp14:editId="121C1729">
+            <wp:extent cx="5829300" cy="4829175"/>
+            <wp:effectExtent l="0" t="0" r="0" b="9525"/>
+            <wp:docPr id="6" name="Picture 6"/>
+            <wp:cNvGraphicFramePr>
+              <a:graphicFrameLocks xmlns:a="http://schemas.openxmlformats.org/drawingml/2006/main" noChangeAspect="1"/>
+            </wp:cNvGraphicFramePr>
+            <a:graphic xmlns:a="http://schemas.openxmlformats.org/drawingml/2006/main">
+              <a:graphicData uri="http://schemas.openxmlformats.org/drawingml/2006/picture">
+                <pic:pic xmlns:pic="http://schemas.openxmlformats.org/drawingml/2006/picture">
+                  <pic:nvPicPr>
+                    <pic:cNvPr id="0" name="Picture 1"/>
+                    <pic:cNvPicPr>
+                      <a:picLocks noChangeAspect="1" noChangeArrowheads="1"/>
+                    </pic:cNvPicPr>
+                  </pic:nvPicPr>
+                  <pic:blipFill>
+                    <a:blip r:embed="rId12">
+                      <a:extLst>
+                        <a:ext uri="{28A0092B-C50C-407E-A947-70E740481C1C}">
+                          <a14:useLocalDpi xmlns:a14="http://schemas.microsoft.com/office/drawing/2010/main" val="0"/>
+                        </a:ext>
+                      </a:extLst>
+                    </a:blip>
+                    <a:srcRect/>
+                    <a:stretch>
+                      <a:fillRect/>
+                    </a:stretch>
+                  </pic:blipFill>
+                  <pic:spPr bwMode="auto">
+                    <a:xfrm>
+                      <a:off x="0" y="0"/>
+                      <a:ext cx="5829300" cy="4829175"/>
+                    </a:xfrm>
+                    <a:prstGeom prst="rect">
+                      <a:avLst/>
+                    </a:prstGeom>
+                    <a:noFill/>
+                    <a:ln>
+                      <a:noFill/>
+                    </a:ln>
+                  </pic:spPr>
+                </pic:pic>
+              </a:graphicData>
+            </a:graphic>
+          </wp:inline>
+        </w:drawing>
+      </w:r>
+    </w:p>
+    <w:p>
+      <w:pPr>
         <w:rPr>
           <w:lang w:val="en"/>
         </w:rPr>
@@ -2251,7 +2353,7 @@
       </w:r>
     </w:p>
     <w:sectPr>
-      <w:footerReference w:type="default" r:id="rId12"/>
+      <w:footerReference w:type="default" r:id="rId13"/>
       <w:pgSz w:w="12240" w:h="15840"/>
       <w:pgMar w:top="1417" w:right="1417" w:bottom="1417" w:left="1417" w:header="708" w:footer="708" w:gutter="0"/>
       <w:cols w:space="708"/>

</xml_diff>

<commit_message>
First Item prototype, an Oran Berry !
</commit_message>
<xml_diff>
--- a/Game Dev Stuff/Pokemon Beep CODEX.docx
+++ b/Game Dev Stuff/Pokemon Beep CODEX.docx
@@ -4,13 +4,8 @@
   <w:body>
     <w:p>
       <w:r>
-        <w:t xml:space="preserve">Pokemon </w:t>
-      </w:r>
-      <w:proofErr w:type="spellStart"/>
-      <w:r>
-        <w:t>Beep</w:t>
-      </w:r>
-      <w:proofErr w:type="spellEnd"/>
+        <w:t>Pokemon Beep</w:t>
+      </w:r>
     </w:p>
     <w:p>
       <w:r>
@@ -2261,6 +2256,7 @@
     </w:p>
     <w:p>
       <w:pPr>
+        <w:pStyle w:val="Heading2"/>
         <w:rPr>
           <w:lang w:val="en"/>
         </w:rPr>
@@ -2271,6 +2267,148 @@
         </w:rPr>
         <w:br w:type="page"/>
       </w:r>
+      <w:r>
+        <w:rPr>
+          <w:lang w:val="en"/>
+        </w:rPr>
+        <w:lastRenderedPageBreak/>
+        <w:t>City 2</w:t>
+      </w:r>
+    </w:p>
+    <w:p>
+      <w:pPr>
+        <w:rPr>
+          <w:lang w:val="en"/>
+        </w:rPr>
+      </w:pPr>
+    </w:p>
+    <w:p>
+      <w:pPr>
+        <w:rPr>
+          <w:lang w:val="en"/>
+        </w:rPr>
+      </w:pPr>
+      <w:r>
+        <w:rPr>
+          <w:lang w:val="en"/>
+        </w:rPr>
+        <w:t xml:space="preserve">Description: </w:t>
+      </w:r>
+      <w:r>
+        <w:rPr>
+          <w:lang w:val="en"/>
+        </w:rPr>
+        <w:t>City is a small city with a bit more advanced technology than Plankakul.</w:t>
+      </w:r>
+    </w:p>
+    <w:p>
+      <w:pPr>
+        <w:rPr>
+          <w:lang w:val="en"/>
+        </w:rPr>
+      </w:pPr>
+      <w:r>
+        <w:rPr>
+          <w:lang w:val="en"/>
+        </w:rPr>
+        <w:t xml:space="preserve">Story: </w:t>
+      </w:r>
+    </w:p>
+    <w:p>
+      <w:pPr>
+        <w:rPr>
+          <w:lang w:val="en"/>
+        </w:rPr>
+      </w:pPr>
+      <w:r>
+        <w:rPr>
+          <w:lang w:val="en"/>
+        </w:rPr>
+        <w:t>Inspiration: Plankalkül is the first high-level programming language.</w:t>
+      </w:r>
+    </w:p>
+    <w:p>
+      <w:pPr>
+        <w:rPr>
+          <w:lang w:val="en"/>
+        </w:rPr>
+      </w:pPr>
+      <w:r>
+        <w:rPr>
+          <w:lang w:val="en"/>
+        </w:rPr>
+        <w:t>Characteristics:</w:t>
+      </w:r>
+    </w:p>
+    <w:p>
+      <w:pPr>
+        <w:pStyle w:val="ListParagraph"/>
+        <w:numPr>
+          <w:ilvl w:val="0"/>
+          <w:numId w:val="3"/>
+        </w:numPr>
+        <w:rPr>
+          <w:lang w:val="en"/>
+        </w:rPr>
+      </w:pPr>
+      <w:r>
+        <w:rPr>
+          <w:lang w:val="en"/>
+        </w:rPr>
+        <w:t>4 houses</w:t>
+      </w:r>
+    </w:p>
+    <w:p>
+      <w:pPr>
+        <w:pStyle w:val="ListParagraph"/>
+        <w:numPr>
+          <w:ilvl w:val="0"/>
+          <w:numId w:val="3"/>
+        </w:numPr>
+        <w:rPr>
+          <w:lang w:val="en"/>
+        </w:rPr>
+      </w:pPr>
+      <w:r>
+        <w:rPr>
+          <w:lang w:val="en"/>
+        </w:rPr>
+        <w:t>7 NPCS (2 inside 5 outside)</w:t>
+      </w:r>
+    </w:p>
+    <w:p>
+      <w:pPr>
+        <w:rPr>
+          <w:lang w:val="en"/>
+        </w:rPr>
+      </w:pPr>
+      <w:r>
+        <w:rPr>
+          <w:lang w:val="en"/>
+        </w:rPr>
+        <w:t>Once you get your first badge, if you talk to the fisherman, he will give you an old rod.</w:t>
+      </w:r>
+    </w:p>
+    <w:p>
+      <w:pPr>
+        <w:pStyle w:val="Heading2"/>
+        <w:rPr>
+          <w:lang w:val="en"/>
+        </w:rPr>
+      </w:pPr>
+      <w:r>
+        <w:rPr>
+          <w:lang w:val="en"/>
+        </w:rPr>
+        <w:br w:type="page"/>
+      </w:r>
+    </w:p>
+    <w:p>
+      <w:pPr>
+        <w:rPr>
+          <w:lang w:val="en"/>
+        </w:rPr>
+      </w:pPr>
     </w:p>
     <w:p>
       <w:pPr>
@@ -2286,7 +2424,6 @@
           <w:u w:val="single"/>
           <w:lang w:val="en"/>
         </w:rPr>
-        <w:lastRenderedPageBreak/>
         <w:t>Artificial Intelligence</w:t>
       </w:r>
       <w:bookmarkEnd w:id="11"/>

</xml_diff>